<commit_message>
Location change at the right zoom works, with identification of places
</commit_message>
<xml_diff>
--- a/Specifications from Udacity.docx
+++ b/Specifications from Udacity.docx
@@ -266,9 +266,38 @@
           <w:ilvl w:val="0"/>
           <w:numId w:val="1"/>
         </w:numPr>
-      </w:pPr>
-      <w:r>
-        <w:t>Write code required to add a full-screen map to your page using the Google Maps API. For sake of efficiency, the map API should be called only once.</w:t>
+        <w:rPr>
+          <w:color w:val="FF0000"/>
+          <w:u w:val="single"/>
+        </w:rPr>
+      </w:pPr>
+      <w:r>
+        <w:t xml:space="preserve">Write code required to add a full-screen map to your page using the Google Maps API. </w:t>
+      </w:r>
+      <w:r>
+        <w:rPr>
+          <w:color w:val="FF0000"/>
+          <w:u w:val="single"/>
+        </w:rPr>
+        <w:t xml:space="preserve">For sake of efficiency, the </w:t>
+      </w:r>
+      <w:bookmarkStart w:id="0" w:name="_GoBack"/>
+      <w:r>
+        <w:rPr>
+          <w:b/>
+          <w:i/>
+          <w:color w:val="FF0000"/>
+          <w:u w:val="single"/>
+        </w:rPr>
+        <w:t>map</w:t>
+      </w:r>
+      <w:bookmarkEnd w:id="0"/>
+      <w:r>
+        <w:rPr>
+          <w:color w:val="FF0000"/>
+          <w:u w:val="single"/>
+        </w:rPr>
+        <w:t xml:space="preserve"> API should be called only once.</w:t>
       </w:r>
     </w:p>
     <w:p>
@@ -317,7 +346,6 @@
       <w:r>
         <w:t xml:space="preserve">  </w:t>
       </w:r>
-      <w:bookmarkStart w:id="0" w:name="_GoBack"/>
       <w:r>
         <w:rPr>
           <w:b/>
@@ -389,7 +417,6 @@
         </w:rPr>
         <w:t xml:space="preserve"> knockout.js cu array</w:t>
       </w:r>
-      <w:bookmarkEnd w:id="0"/>
     </w:p>
     <w:p>
       <w:pPr>
@@ -655,6 +682,747 @@
         <w:t xml:space="preserve"> a location via list item or map marker should cause the map marker to bounce or in some other way animate to indicate that the location has been selected and associated info window should open above the map marker with additional information.</w:t>
       </w:r>
     </w:p>
+    <w:p/>
+    <w:p/>
+    <w:p/>
+    <w:p/>
+    <w:p>
+      <w:pPr>
+        <w:rPr>
+          <w:b/>
+          <w:i/>
+          <w:u w:val="single"/>
+        </w:rPr>
+      </w:pPr>
+      <w:r>
+        <w:rPr>
+          <w:b/>
+          <w:i/>
+          <w:u w:val="single"/>
+        </w:rPr>
+        <w:t>CRITERIA</w:t>
+      </w:r>
+      <w:r>
+        <w:rPr>
+          <w:b/>
+          <w:i/>
+          <w:u w:val="single"/>
+        </w:rPr>
+        <w:t xml:space="preserve"> </w:t>
+      </w:r>
+      <w:proofErr w:type="gramStart"/>
+      <w:r>
+        <w:rPr>
+          <w:b/>
+          <w:i/>
+          <w:u w:val="single"/>
+        </w:rPr>
+        <w:t xml:space="preserve">for  </w:t>
+      </w:r>
+      <w:r>
+        <w:rPr>
+          <w:b/>
+          <w:i/>
+          <w:u w:val="single"/>
+        </w:rPr>
+        <w:t>MEETS</w:t>
+      </w:r>
+      <w:proofErr w:type="gramEnd"/>
+      <w:r>
+        <w:rPr>
+          <w:b/>
+          <w:i/>
+          <w:u w:val="single"/>
+        </w:rPr>
+        <w:t xml:space="preserve"> SPECIFICATIONS</w:t>
+      </w:r>
+    </w:p>
+    <w:p>
+      <w:pPr>
+        <w:pStyle w:val="ListParagraph"/>
+        <w:numPr>
+          <w:ilvl w:val="0"/>
+          <w:numId w:val="4"/>
+        </w:numPr>
+        <w:rPr>
+          <w:b/>
+        </w:rPr>
+      </w:pPr>
+      <w:r>
+        <w:rPr>
+          <w:b/>
+        </w:rPr>
+        <w:t>Interface Design</w:t>
+      </w:r>
+    </w:p>
+    <w:p>
+      <w:pPr>
+        <w:ind w:left="360"/>
+      </w:pPr>
+      <w:r>
+        <w:t>Responsiveness</w:t>
+      </w:r>
+      <w:r>
+        <w:t xml:space="preserve"> - </w:t>
+      </w:r>
+      <w:r>
+        <w:t>All application components render on-screen in a responsive manner.</w:t>
+      </w:r>
+    </w:p>
+    <w:p>
+      <w:pPr>
+        <w:ind w:left="360"/>
+      </w:pPr>
+      <w:r>
+        <w:t>Usability</w:t>
+      </w:r>
+      <w:r>
+        <w:t xml:space="preserve"> - </w:t>
+      </w:r>
+      <w:r>
+        <w:t>All application components are usable across modern desktop, tablet, and phone browsers.</w:t>
+      </w:r>
+    </w:p>
+    <w:p/>
+    <w:p>
+      <w:pPr>
+        <w:pStyle w:val="ListParagraph"/>
+        <w:numPr>
+          <w:ilvl w:val="0"/>
+          <w:numId w:val="4"/>
+        </w:numPr>
+        <w:rPr>
+          <w:b/>
+        </w:rPr>
+      </w:pPr>
+      <w:r>
+        <w:rPr>
+          <w:b/>
+        </w:rPr>
+        <w:t>App Functionality</w:t>
+      </w:r>
+    </w:p>
+    <w:p>
+      <w:pPr>
+        <w:ind w:left="360"/>
+      </w:pPr>
+      <w:r>
+        <w:rPr>
+          <w:u w:val="single"/>
+        </w:rPr>
+        <w:t>Filter Locations</w:t>
+      </w:r>
+      <w:r>
+        <w:t xml:space="preserve"> - </w:t>
+      </w:r>
+      <w:r>
+        <w:t xml:space="preserve">Includes a text input field or dropdown menu that filters the map </w:t>
+      </w:r>
+      <w:proofErr w:type="spellStart"/>
+      <w:r>
+        <w:t>markers</w:t>
+      </w:r>
+      <w:proofErr w:type="spellEnd"/>
+      <w:r>
+        <w:t xml:space="preserve"> and list items to locations matching the text input or selection. Filter function runs error-free.</w:t>
+      </w:r>
+    </w:p>
+    <w:p>
+      <w:pPr>
+        <w:ind w:left="360"/>
+        <w:rPr>
+          <w:u w:val="single"/>
+        </w:rPr>
+      </w:pPr>
+      <w:r>
+        <w:rPr>
+          <w:u w:val="single"/>
+        </w:rPr>
+        <w:t>List View</w:t>
+      </w:r>
+    </w:p>
+    <w:p>
+      <w:pPr>
+        <w:pStyle w:val="ListParagraph"/>
+        <w:numPr>
+          <w:ilvl w:val="0"/>
+          <w:numId w:val="2"/>
+        </w:numPr>
+        <w:ind w:left="1080"/>
+      </w:pPr>
+      <w:r>
+        <w:t>A list-view of location names is provided which displays all locations by default, and displays the filtered subset of locations when a filter is applied.</w:t>
+      </w:r>
+    </w:p>
+    <w:p>
+      <w:pPr>
+        <w:pStyle w:val="ListParagraph"/>
+        <w:numPr>
+          <w:ilvl w:val="0"/>
+          <w:numId w:val="2"/>
+        </w:numPr>
+        <w:ind w:left="1080"/>
+      </w:pPr>
+      <w:r>
+        <w:t>Clicking a location on the list displays unique information about the location, and animates its associated map marker (e.g. bouncing, color change.)</w:t>
+      </w:r>
+    </w:p>
+    <w:p>
+      <w:pPr>
+        <w:pStyle w:val="ListParagraph"/>
+        <w:numPr>
+          <w:ilvl w:val="0"/>
+          <w:numId w:val="2"/>
+        </w:numPr>
+        <w:ind w:left="1080"/>
+      </w:pPr>
+      <w:r>
+        <w:t>List functionality is responsive and runs error free.</w:t>
+      </w:r>
+    </w:p>
+    <w:p>
+      <w:pPr>
+        <w:ind w:left="360"/>
+        <w:rPr>
+          <w:u w:val="single"/>
+        </w:rPr>
+      </w:pPr>
+      <w:r>
+        <w:rPr>
+          <w:u w:val="single"/>
+        </w:rPr>
+        <w:t xml:space="preserve">Map and Markers </w:t>
+      </w:r>
+    </w:p>
+    <w:p>
+      <w:pPr>
+        <w:pStyle w:val="ListParagraph"/>
+        <w:numPr>
+          <w:ilvl w:val="0"/>
+          <w:numId w:val="3"/>
+        </w:numPr>
+        <w:ind w:left="1080"/>
+      </w:pPr>
+      <w:r>
+        <w:t>Map displays all location markers by default, and displays the filtered subset of location ma</w:t>
+      </w:r>
+      <w:r>
+        <w:t>rkers when a filter is applied.</w:t>
+      </w:r>
+    </w:p>
+    <w:p>
+      <w:pPr>
+        <w:pStyle w:val="ListParagraph"/>
+        <w:numPr>
+          <w:ilvl w:val="0"/>
+          <w:numId w:val="3"/>
+        </w:numPr>
+        <w:ind w:left="1080"/>
+      </w:pPr>
+      <w:r>
+        <w:t xml:space="preserve">Clicking a marker displays unique information about a location in either an </w:t>
+      </w:r>
+      <w:proofErr w:type="spellStart"/>
+      <w:r>
+        <w:t>infoWindow</w:t>
+      </w:r>
+      <w:proofErr w:type="spellEnd"/>
+      <w:r>
+        <w:t xml:space="preserve"> or DOM element.</w:t>
+      </w:r>
+    </w:p>
+    <w:p>
+      <w:pPr>
+        <w:pStyle w:val="ListParagraph"/>
+        <w:numPr>
+          <w:ilvl w:val="0"/>
+          <w:numId w:val="3"/>
+        </w:numPr>
+        <w:ind w:left="1080"/>
+      </w:pPr>
+      <w:r>
+        <w:t>Markers should animate when clicked (e.g. bouncing, color change.)</w:t>
+      </w:r>
+    </w:p>
+    <w:p>
+      <w:pPr>
+        <w:pStyle w:val="ListParagraph"/>
+        <w:numPr>
+          <w:ilvl w:val="0"/>
+          <w:numId w:val="3"/>
+        </w:numPr>
+        <w:ind w:left="1080"/>
+      </w:pPr>
+      <w:r>
+        <w:t>Any additional custom functionality provided in the app functions error-free.</w:t>
+      </w:r>
+    </w:p>
+    <w:p>
+      <w:pPr>
+        <w:ind w:left="360"/>
+        <w:rPr>
+          <w:u w:val="single"/>
+        </w:rPr>
+      </w:pPr>
+      <w:r>
+        <w:rPr>
+          <w:u w:val="single"/>
+        </w:rPr>
+        <w:t>App Architecture</w:t>
+      </w:r>
+    </w:p>
+    <w:p>
+      <w:pPr>
+        <w:pStyle w:val="ListParagraph"/>
+        <w:numPr>
+          <w:ilvl w:val="0"/>
+          <w:numId w:val="3"/>
+        </w:numPr>
+        <w:ind w:left="1080"/>
+      </w:pPr>
+      <w:r>
+        <w:t xml:space="preserve">Code is properly separated based upon Knockout best practices (follow an MVVM pattern, avoid updating the DOM manually with jQuery or JS, use observables rather than forcing refreshes manually, </w:t>
+      </w:r>
+      <w:proofErr w:type="spellStart"/>
+      <w:r>
+        <w:t>etc</w:t>
+      </w:r>
+      <w:proofErr w:type="spellEnd"/>
+      <w:r>
+        <w:t>). Knockout should not be used to handle the Google Map API.</w:t>
+      </w:r>
+    </w:p>
+    <w:p>
+      <w:pPr>
+        <w:pStyle w:val="ListParagraph"/>
+        <w:ind w:left="1080"/>
+      </w:pPr>
+    </w:p>
+    <w:p>
+      <w:pPr>
+        <w:pStyle w:val="ListParagraph"/>
+        <w:numPr>
+          <w:ilvl w:val="0"/>
+          <w:numId w:val="3"/>
+        </w:numPr>
+        <w:ind w:left="1080"/>
+      </w:pPr>
+      <w:r>
+        <w:t>There are at least 5 locations in the model. These may be hard-coded or retrieved from a data A</w:t>
+      </w:r>
+      <w:r>
+        <w:t>PI</w:t>
+      </w:r>
+    </w:p>
+    <w:p>
+      <w:pPr>
+        <w:pStyle w:val="ListParagraph"/>
+      </w:pPr>
+    </w:p>
+    <w:p>
+      <w:pPr>
+        <w:pStyle w:val="ListParagraph"/>
+        <w:numPr>
+          <w:ilvl w:val="0"/>
+          <w:numId w:val="4"/>
+        </w:numPr>
+        <w:rPr>
+          <w:b/>
+        </w:rPr>
+      </w:pPr>
+      <w:r>
+        <w:rPr>
+          <w:b/>
+        </w:rPr>
+        <w:t>Asynchronous Data Usage</w:t>
+      </w:r>
+    </w:p>
+    <w:p>
+      <w:pPr>
+        <w:ind w:left="360"/>
+        <w:rPr>
+          <w:u w:val="single"/>
+        </w:rPr>
+      </w:pPr>
+      <w:r>
+        <w:rPr>
+          <w:u w:val="single"/>
+        </w:rPr>
+        <w:t>Asynchronous API Requests</w:t>
+      </w:r>
+    </w:p>
+    <w:p>
+      <w:pPr>
+        <w:pStyle w:val="ListParagraph"/>
+        <w:numPr>
+          <w:ilvl w:val="0"/>
+          <w:numId w:val="3"/>
+        </w:numPr>
+        <w:ind w:left="1080"/>
+      </w:pPr>
+      <w:r>
+        <w:t>Application utilizes the Google Maps API and at least one non-Google third-party API. Refer to this documentation</w:t>
+      </w:r>
+    </w:p>
+    <w:p>
+      <w:pPr>
+        <w:pStyle w:val="ListParagraph"/>
+        <w:numPr>
+          <w:ilvl w:val="0"/>
+          <w:numId w:val="3"/>
+        </w:numPr>
+        <w:ind w:left="1080"/>
+      </w:pPr>
+      <w:r>
+        <w:t>All data requests are retrieved in an asynchronous manner.</w:t>
+      </w:r>
+    </w:p>
+    <w:p>
+      <w:pPr>
+        <w:ind w:left="360"/>
+        <w:rPr>
+          <w:u w:val="single"/>
+        </w:rPr>
+      </w:pPr>
+      <w:r>
+        <w:rPr>
+          <w:u w:val="single"/>
+        </w:rPr>
+        <w:lastRenderedPageBreak/>
+        <w:t>Error handling</w:t>
+      </w:r>
+    </w:p>
+    <w:p>
+      <w:pPr>
+        <w:pStyle w:val="ListParagraph"/>
+        <w:numPr>
+          <w:ilvl w:val="0"/>
+          <w:numId w:val="3"/>
+        </w:numPr>
+        <w:ind w:left="1080"/>
+      </w:pPr>
+      <w:r>
+        <w:t>Data requests that fail are handled gracefully using common fallback techniques (i.e. AJAX error or fail methods). 'Gracefully' means the user isn’t left wondering why a component isn’t working. If an API doesn’t load there should be some visible indication on the page (an alert box is ok) that it didn’t load. Note: You do not need to handle cases where the user goes offline.</w:t>
+      </w:r>
+    </w:p>
+    <w:p>
+      <w:pPr>
+        <w:pStyle w:val="ListParagraph"/>
+        <w:ind w:left="1080"/>
+      </w:pPr>
+    </w:p>
+    <w:p>
+      <w:pPr>
+        <w:pStyle w:val="ListParagraph"/>
+        <w:numPr>
+          <w:ilvl w:val="0"/>
+          <w:numId w:val="4"/>
+        </w:numPr>
+        <w:rPr>
+          <w:b/>
+        </w:rPr>
+      </w:pPr>
+      <w:r>
+        <w:rPr>
+          <w:b/>
+        </w:rPr>
+        <w:t>Location Details Functionality</w:t>
+      </w:r>
+    </w:p>
+    <w:p>
+      <w:pPr>
+        <w:ind w:firstLine="360"/>
+        <w:rPr>
+          <w:u w:val="single"/>
+        </w:rPr>
+      </w:pPr>
+      <w:r>
+        <w:rPr>
+          <w:u w:val="single"/>
+        </w:rPr>
+        <w:t xml:space="preserve">Additional Location Data </w:t>
+      </w:r>
+    </w:p>
+    <w:p>
+      <w:pPr>
+        <w:pStyle w:val="ListParagraph"/>
+        <w:numPr>
+          <w:ilvl w:val="0"/>
+          <w:numId w:val="3"/>
+        </w:numPr>
+        <w:ind w:left="1080"/>
+      </w:pPr>
+      <w:r>
+        <w:t xml:space="preserve">Functionality providing additional data about a location is provided and sourced from a 3rd party API. Information can be provided either in the marker’s </w:t>
+      </w:r>
+      <w:proofErr w:type="spellStart"/>
+      <w:r>
+        <w:t>infoWindow</w:t>
+      </w:r>
+      <w:proofErr w:type="spellEnd"/>
+      <w:r>
+        <w:t>, or in an HTML element in the DOM (a sidebar, the list view, etc.)</w:t>
+      </w:r>
+    </w:p>
+    <w:p>
+      <w:pPr>
+        <w:ind w:firstLine="360"/>
+        <w:rPr>
+          <w:u w:val="single"/>
+        </w:rPr>
+      </w:pPr>
+      <w:r>
+        <w:rPr>
+          <w:u w:val="single"/>
+        </w:rPr>
+        <w:t>Error Free</w:t>
+      </w:r>
+    </w:p>
+    <w:p>
+      <w:pPr>
+        <w:pStyle w:val="ListParagraph"/>
+        <w:numPr>
+          <w:ilvl w:val="0"/>
+          <w:numId w:val="3"/>
+        </w:numPr>
+        <w:ind w:left="1080"/>
+      </w:pPr>
+      <w:r>
+        <w:t>Application runs without errors.</w:t>
+      </w:r>
+    </w:p>
+    <w:p>
+      <w:pPr>
+        <w:ind w:firstLine="360"/>
+        <w:rPr>
+          <w:u w:val="single"/>
+        </w:rPr>
+      </w:pPr>
+      <w:r>
+        <w:rPr>
+          <w:u w:val="single"/>
+        </w:rPr>
+        <w:t>Usability</w:t>
+      </w:r>
+    </w:p>
+    <w:p>
+      <w:pPr>
+        <w:pStyle w:val="ListParagraph"/>
+        <w:numPr>
+          <w:ilvl w:val="0"/>
+          <w:numId w:val="3"/>
+        </w:numPr>
+        <w:ind w:left="1080"/>
+      </w:pPr>
+      <w:r>
+        <w:t>Functionality is presented in a usable and responsive manner.</w:t>
+      </w:r>
+    </w:p>
+    <w:p>
+      <w:pPr>
+        <w:pStyle w:val="ListParagraph"/>
+        <w:numPr>
+          <w:ilvl w:val="0"/>
+          <w:numId w:val="4"/>
+        </w:numPr>
+        <w:rPr>
+          <w:b/>
+        </w:rPr>
+      </w:pPr>
+      <w:r>
+        <w:rPr>
+          <w:b/>
+        </w:rPr>
+        <w:t xml:space="preserve">Documentation </w:t>
+      </w:r>
+    </w:p>
+    <w:p>
+      <w:pPr>
+        <w:ind w:left="360"/>
+      </w:pPr>
+      <w:r>
+        <w:rPr>
+          <w:u w:val="single"/>
+        </w:rPr>
+        <w:t>README</w:t>
+      </w:r>
+      <w:r>
+        <w:t xml:space="preserve"> - </w:t>
+      </w:r>
+      <w:r>
+        <w:t>A README file is included detailing all steps required to successfully run the application.</w:t>
+      </w:r>
+    </w:p>
+    <w:p>
+      <w:pPr>
+        <w:ind w:left="360"/>
+      </w:pPr>
+      <w:r>
+        <w:rPr>
+          <w:u w:val="single"/>
+        </w:rPr>
+        <w:t>Comments</w:t>
+      </w:r>
+      <w:r>
+        <w:t xml:space="preserve"> - </w:t>
+      </w:r>
+      <w:r>
+        <w:t>Comments are present and effectively explain longer code procedures.</w:t>
+      </w:r>
+    </w:p>
+    <w:p>
+      <w:pPr>
+        <w:ind w:left="360"/>
+        <w:rPr>
+          <w:u w:val="single"/>
+        </w:rPr>
+      </w:pPr>
+      <w:r>
+        <w:rPr>
+          <w:u w:val="single"/>
+        </w:rPr>
+        <w:t xml:space="preserve">Code Quality </w:t>
+      </w:r>
+    </w:p>
+    <w:p>
+      <w:pPr>
+        <w:pStyle w:val="ListParagraph"/>
+        <w:numPr>
+          <w:ilvl w:val="0"/>
+          <w:numId w:val="3"/>
+        </w:numPr>
+        <w:ind w:left="1080"/>
+      </w:pPr>
+      <w:r>
+        <w:t xml:space="preserve">Code is formatted with consistent, logical, and easy-to-read formatting as described in the </w:t>
+      </w:r>
+      <w:proofErr w:type="spellStart"/>
+      <w:r>
+        <w:t>Udacity</w:t>
+      </w:r>
+      <w:proofErr w:type="spellEnd"/>
+      <w:r>
+        <w:t xml:space="preserve"> JavaScript Style Guide.</w:t>
+      </w:r>
+      <w:r>
+        <w:t xml:space="preserve"> </w:t>
+      </w:r>
+    </w:p>
+    <w:p>
+      <w:pPr>
+        <w:pStyle w:val="ListParagraph"/>
+        <w:numPr>
+          <w:ilvl w:val="0"/>
+          <w:numId w:val="3"/>
+        </w:numPr>
+        <w:ind w:left="1080"/>
+      </w:pPr>
+      <w:r>
+        <w:t xml:space="preserve">If build tools (such as Gulp or Grunt) are used, both source and production code are submitted in the same repository in separate directories. These directories are usually named </w:t>
+      </w:r>
+      <w:proofErr w:type="spellStart"/>
+      <w:r>
+        <w:t>src</w:t>
+      </w:r>
+      <w:proofErr w:type="spellEnd"/>
+      <w:r>
+        <w:t xml:space="preserve"> and </w:t>
+      </w:r>
+      <w:proofErr w:type="spellStart"/>
+      <w:r>
+        <w:t>dist</w:t>
+      </w:r>
+      <w:proofErr w:type="spellEnd"/>
+      <w:r>
+        <w:t xml:space="preserve"> respectively.</w:t>
+      </w:r>
+    </w:p>
+    <w:p>
+      <w:pPr>
+        <w:rPr>
+          <w:b/>
+        </w:rPr>
+      </w:pPr>
+      <w:r>
+        <w:rPr>
+          <w:b/>
+        </w:rPr>
+        <w:t>Suggestions to Make Your Project Stand Out!</w:t>
+      </w:r>
+    </w:p>
+    <w:p>
+      <w:pPr>
+        <w:spacing w:after="0" w:line="240" w:lineRule="auto"/>
+      </w:pPr>
+      <w:r>
+        <w:t>Add unique functionality beyond the minimum requirements (i.e. the ability to “favorite” a location, etc.).</w:t>
+      </w:r>
+    </w:p>
+    <w:p>
+      <w:pPr>
+        <w:spacing w:after="0" w:line="240" w:lineRule="auto"/>
+      </w:pPr>
+      <w:r>
+        <w:t>Incorporate a build process allowing for production quality, minified code, to be delivered to the client.</w:t>
+      </w:r>
+    </w:p>
+    <w:p>
+      <w:pPr>
+        <w:spacing w:after="0" w:line="240" w:lineRule="auto"/>
+      </w:pPr>
+      <w:r>
+        <w:t xml:space="preserve">Data persists when the app is closed and reopened, either through </w:t>
+      </w:r>
+      <w:proofErr w:type="spellStart"/>
+      <w:r>
+        <w:t>localStorage</w:t>
+      </w:r>
+      <w:proofErr w:type="spellEnd"/>
+      <w:r>
+        <w:t xml:space="preserve"> or an external database (e.g. Firebase).</w:t>
+      </w:r>
+    </w:p>
+    <w:p>
+      <w:pPr>
+        <w:spacing w:after="0" w:line="240" w:lineRule="auto"/>
+      </w:pPr>
+      <w:r>
+        <w:t>Include additional third-party data sources beyond the minimum required.</w:t>
+      </w:r>
+    </w:p>
+    <w:p>
+      <w:pPr>
+        <w:spacing w:after="0" w:line="240" w:lineRule="auto"/>
+      </w:pPr>
+      <w:r>
+        <w:t>Style different markers in different (and functionally-useful) ways, depending on the data set.</w:t>
+      </w:r>
+    </w:p>
+    <w:p>
+      <w:pPr>
+        <w:spacing w:after="0" w:line="240" w:lineRule="auto"/>
+      </w:pPr>
+      <w:r>
+        <w:t xml:space="preserve">Implement additional optimizations that improve the performance and user experience of the filter functionality (keyboard shortcuts, autocomplete functionality, filtering of multiple fields, </w:t>
+      </w:r>
+      <w:proofErr w:type="spellStart"/>
+      <w:r>
+        <w:t>etc</w:t>
+      </w:r>
+      <w:proofErr w:type="spellEnd"/>
+      <w:r>
+        <w:t>).</w:t>
+      </w:r>
+    </w:p>
+    <w:p>
+      <w:pPr>
+        <w:spacing w:after="0" w:line="240" w:lineRule="auto"/>
+      </w:pPr>
+      <w:r>
+        <w:t>Integrate all application components into a cohesive and enjoyable user experience.</w:t>
+      </w:r>
+    </w:p>
+    <w:p/>
     <w:sectPr>
       <w:pgSz w:w="12240" w:h="15840"/>
       <w:pgMar w:top="1440" w:right="1440" w:bottom="1440" w:left="1440" w:header="708" w:footer="708" w:gutter="0"/>
@@ -668,6 +1436,321 @@
 <file path=word/numbering.xml><?xml version="1.0" encoding="utf-8"?>
 <w:numbering xmlns:wpc="http://schemas.microsoft.com/office/word/2010/wordprocessingCanvas" xmlns:mc="http://schemas.openxmlformats.org/markup-compatibility/2006" xmlns:o="urn:schemas-microsoft-com:office:office" xmlns:r="http://schemas.openxmlformats.org/officeDocument/2006/relationships" xmlns:m="http://schemas.openxmlformats.org/officeDocument/2006/math" xmlns:v="urn:schemas-microsoft-com:vml" xmlns:wp14="http://schemas.microsoft.com/office/word/2010/wordprocessingDrawing" xmlns:wp="http://schemas.openxmlformats.org/drawingml/2006/wordprocessingDrawing" xmlns:w10="urn:schemas-microsoft-com:office:word" xmlns:w="http://schemas.openxmlformats.org/wordprocessingml/2006/main" xmlns:w14="http://schemas.microsoft.com/office/word/2010/wordml" xmlns:w15="http://schemas.microsoft.com/office/word/2012/wordml" xmlns:wpg="http://schemas.microsoft.com/office/word/2010/wordprocessingGroup" xmlns:wpi="http://schemas.microsoft.com/office/word/2010/wordprocessingInk" xmlns:wne="http://schemas.microsoft.com/office/word/2006/wordml" xmlns:wps="http://schemas.microsoft.com/office/word/2010/wordprocessingShape" mc:Ignorable="w14 w15 wp14">
   <w:abstractNum w:abstractNumId="0" w15:restartNumberingAfterBreak="0">
+    <w:nsid w:val="3D872ABB"/>
+    <w:multiLevelType w:val="hybridMultilevel"/>
+    <w:tmpl w:val="F3EEA316"/>
+    <w:lvl w:ilvl="0" w:tplc="04090001">
+      <w:start w:val="1"/>
+      <w:numFmt w:val="bullet"/>
+      <w:lvlText w:val=""/>
+      <w:lvlJc w:val="left"/>
+      <w:pPr>
+        <w:ind w:left="720" w:hanging="360"/>
+      </w:pPr>
+      <w:rPr>
+        <w:rFonts w:ascii="Symbol" w:hAnsi="Symbol" w:hint="default"/>
+      </w:rPr>
+    </w:lvl>
+    <w:lvl w:ilvl="1" w:tplc="04090003">
+      <w:start w:val="1"/>
+      <w:numFmt w:val="bullet"/>
+      <w:lvlText w:val="o"/>
+      <w:lvlJc w:val="left"/>
+      <w:pPr>
+        <w:ind w:left="1440" w:hanging="360"/>
+      </w:pPr>
+      <w:rPr>
+        <w:rFonts w:ascii="Courier New" w:hAnsi="Courier New" w:cs="Courier New" w:hint="default"/>
+      </w:rPr>
+    </w:lvl>
+    <w:lvl w:ilvl="2" w:tplc="04090005" w:tentative="1">
+      <w:start w:val="1"/>
+      <w:numFmt w:val="bullet"/>
+      <w:lvlText w:val=""/>
+      <w:lvlJc w:val="left"/>
+      <w:pPr>
+        <w:ind w:left="2160" w:hanging="360"/>
+      </w:pPr>
+      <w:rPr>
+        <w:rFonts w:ascii="Wingdings" w:hAnsi="Wingdings" w:hint="default"/>
+      </w:rPr>
+    </w:lvl>
+    <w:lvl w:ilvl="3" w:tplc="04090001" w:tentative="1">
+      <w:start w:val="1"/>
+      <w:numFmt w:val="bullet"/>
+      <w:lvlText w:val=""/>
+      <w:lvlJc w:val="left"/>
+      <w:pPr>
+        <w:ind w:left="2880" w:hanging="360"/>
+      </w:pPr>
+      <w:rPr>
+        <w:rFonts w:ascii="Symbol" w:hAnsi="Symbol" w:hint="default"/>
+      </w:rPr>
+    </w:lvl>
+    <w:lvl w:ilvl="4" w:tplc="04090003" w:tentative="1">
+      <w:start w:val="1"/>
+      <w:numFmt w:val="bullet"/>
+      <w:lvlText w:val="o"/>
+      <w:lvlJc w:val="left"/>
+      <w:pPr>
+        <w:ind w:left="3600" w:hanging="360"/>
+      </w:pPr>
+      <w:rPr>
+        <w:rFonts w:ascii="Courier New" w:hAnsi="Courier New" w:cs="Courier New" w:hint="default"/>
+      </w:rPr>
+    </w:lvl>
+    <w:lvl w:ilvl="5" w:tplc="04090005" w:tentative="1">
+      <w:start w:val="1"/>
+      <w:numFmt w:val="bullet"/>
+      <w:lvlText w:val=""/>
+      <w:lvlJc w:val="left"/>
+      <w:pPr>
+        <w:ind w:left="4320" w:hanging="360"/>
+      </w:pPr>
+      <w:rPr>
+        <w:rFonts w:ascii="Wingdings" w:hAnsi="Wingdings" w:hint="default"/>
+      </w:rPr>
+    </w:lvl>
+    <w:lvl w:ilvl="6" w:tplc="04090001" w:tentative="1">
+      <w:start w:val="1"/>
+      <w:numFmt w:val="bullet"/>
+      <w:lvlText w:val=""/>
+      <w:lvlJc w:val="left"/>
+      <w:pPr>
+        <w:ind w:left="5040" w:hanging="360"/>
+      </w:pPr>
+      <w:rPr>
+        <w:rFonts w:ascii="Symbol" w:hAnsi="Symbol" w:hint="default"/>
+      </w:rPr>
+    </w:lvl>
+    <w:lvl w:ilvl="7" w:tplc="04090003" w:tentative="1">
+      <w:start w:val="1"/>
+      <w:numFmt w:val="bullet"/>
+      <w:lvlText w:val="o"/>
+      <w:lvlJc w:val="left"/>
+      <w:pPr>
+        <w:ind w:left="5760" w:hanging="360"/>
+      </w:pPr>
+      <w:rPr>
+        <w:rFonts w:ascii="Courier New" w:hAnsi="Courier New" w:cs="Courier New" w:hint="default"/>
+      </w:rPr>
+    </w:lvl>
+    <w:lvl w:ilvl="8" w:tplc="04090005" w:tentative="1">
+      <w:start w:val="1"/>
+      <w:numFmt w:val="bullet"/>
+      <w:lvlText w:val=""/>
+      <w:lvlJc w:val="left"/>
+      <w:pPr>
+        <w:ind w:left="6480" w:hanging="360"/>
+      </w:pPr>
+      <w:rPr>
+        <w:rFonts w:ascii="Wingdings" w:hAnsi="Wingdings" w:hint="default"/>
+      </w:rPr>
+    </w:lvl>
+  </w:abstractNum>
+  <w:abstractNum w:abstractNumId="1" w15:restartNumberingAfterBreak="0">
+    <w:nsid w:val="48291D2B"/>
+    <w:multiLevelType w:val="hybridMultilevel"/>
+    <w:tmpl w:val="513859E2"/>
+    <w:lvl w:ilvl="0" w:tplc="04090001">
+      <w:start w:val="1"/>
+      <w:numFmt w:val="bullet"/>
+      <w:lvlText w:val=""/>
+      <w:lvlJc w:val="left"/>
+      <w:pPr>
+        <w:ind w:left="720" w:hanging="360"/>
+      </w:pPr>
+      <w:rPr>
+        <w:rFonts w:ascii="Symbol" w:hAnsi="Symbol" w:hint="default"/>
+      </w:rPr>
+    </w:lvl>
+    <w:lvl w:ilvl="1" w:tplc="04090003" w:tentative="1">
+      <w:start w:val="1"/>
+      <w:numFmt w:val="bullet"/>
+      <w:lvlText w:val="o"/>
+      <w:lvlJc w:val="left"/>
+      <w:pPr>
+        <w:ind w:left="1440" w:hanging="360"/>
+      </w:pPr>
+      <w:rPr>
+        <w:rFonts w:ascii="Courier New" w:hAnsi="Courier New" w:cs="Courier New" w:hint="default"/>
+      </w:rPr>
+    </w:lvl>
+    <w:lvl w:ilvl="2" w:tplc="04090005" w:tentative="1">
+      <w:start w:val="1"/>
+      <w:numFmt w:val="bullet"/>
+      <w:lvlText w:val=""/>
+      <w:lvlJc w:val="left"/>
+      <w:pPr>
+        <w:ind w:left="2160" w:hanging="360"/>
+      </w:pPr>
+      <w:rPr>
+        <w:rFonts w:ascii="Wingdings" w:hAnsi="Wingdings" w:hint="default"/>
+      </w:rPr>
+    </w:lvl>
+    <w:lvl w:ilvl="3" w:tplc="04090001" w:tentative="1">
+      <w:start w:val="1"/>
+      <w:numFmt w:val="bullet"/>
+      <w:lvlText w:val=""/>
+      <w:lvlJc w:val="left"/>
+      <w:pPr>
+        <w:ind w:left="2880" w:hanging="360"/>
+      </w:pPr>
+      <w:rPr>
+        <w:rFonts w:ascii="Symbol" w:hAnsi="Symbol" w:hint="default"/>
+      </w:rPr>
+    </w:lvl>
+    <w:lvl w:ilvl="4" w:tplc="04090003" w:tentative="1">
+      <w:start w:val="1"/>
+      <w:numFmt w:val="bullet"/>
+      <w:lvlText w:val="o"/>
+      <w:lvlJc w:val="left"/>
+      <w:pPr>
+        <w:ind w:left="3600" w:hanging="360"/>
+      </w:pPr>
+      <w:rPr>
+        <w:rFonts w:ascii="Courier New" w:hAnsi="Courier New" w:cs="Courier New" w:hint="default"/>
+      </w:rPr>
+    </w:lvl>
+    <w:lvl w:ilvl="5" w:tplc="04090005" w:tentative="1">
+      <w:start w:val="1"/>
+      <w:numFmt w:val="bullet"/>
+      <w:lvlText w:val=""/>
+      <w:lvlJc w:val="left"/>
+      <w:pPr>
+        <w:ind w:left="4320" w:hanging="360"/>
+      </w:pPr>
+      <w:rPr>
+        <w:rFonts w:ascii="Wingdings" w:hAnsi="Wingdings" w:hint="default"/>
+      </w:rPr>
+    </w:lvl>
+    <w:lvl w:ilvl="6" w:tplc="04090001" w:tentative="1">
+      <w:start w:val="1"/>
+      <w:numFmt w:val="bullet"/>
+      <w:lvlText w:val=""/>
+      <w:lvlJc w:val="left"/>
+      <w:pPr>
+        <w:ind w:left="5040" w:hanging="360"/>
+      </w:pPr>
+      <w:rPr>
+        <w:rFonts w:ascii="Symbol" w:hAnsi="Symbol" w:hint="default"/>
+      </w:rPr>
+    </w:lvl>
+    <w:lvl w:ilvl="7" w:tplc="04090003" w:tentative="1">
+      <w:start w:val="1"/>
+      <w:numFmt w:val="bullet"/>
+      <w:lvlText w:val="o"/>
+      <w:lvlJc w:val="left"/>
+      <w:pPr>
+        <w:ind w:left="5760" w:hanging="360"/>
+      </w:pPr>
+      <w:rPr>
+        <w:rFonts w:ascii="Courier New" w:hAnsi="Courier New" w:cs="Courier New" w:hint="default"/>
+      </w:rPr>
+    </w:lvl>
+    <w:lvl w:ilvl="8" w:tplc="04090005" w:tentative="1">
+      <w:start w:val="1"/>
+      <w:numFmt w:val="bullet"/>
+      <w:lvlText w:val=""/>
+      <w:lvlJc w:val="left"/>
+      <w:pPr>
+        <w:ind w:left="6480" w:hanging="360"/>
+      </w:pPr>
+      <w:rPr>
+        <w:rFonts w:ascii="Wingdings" w:hAnsi="Wingdings" w:hint="default"/>
+      </w:rPr>
+    </w:lvl>
+  </w:abstractNum>
+  <w:abstractNum w:abstractNumId="2" w15:restartNumberingAfterBreak="0">
+    <w:nsid w:val="5A4961A1"/>
+    <w:multiLevelType w:val="hybridMultilevel"/>
+    <w:tmpl w:val="E40075A8"/>
+    <w:lvl w:ilvl="0" w:tplc="0409000F">
+      <w:start w:val="1"/>
+      <w:numFmt w:val="decimal"/>
+      <w:lvlText w:val="%1."/>
+      <w:lvlJc w:val="left"/>
+      <w:pPr>
+        <w:ind w:left="720" w:hanging="360"/>
+      </w:pPr>
+      <w:rPr>
+        <w:rFonts w:hint="default"/>
+      </w:rPr>
+    </w:lvl>
+    <w:lvl w:ilvl="1" w:tplc="04090019" w:tentative="1">
+      <w:start w:val="1"/>
+      <w:numFmt w:val="lowerLetter"/>
+      <w:lvlText w:val="%2."/>
+      <w:lvlJc w:val="left"/>
+      <w:pPr>
+        <w:ind w:left="1440" w:hanging="360"/>
+      </w:pPr>
+    </w:lvl>
+    <w:lvl w:ilvl="2" w:tplc="0409001B" w:tentative="1">
+      <w:start w:val="1"/>
+      <w:numFmt w:val="lowerRoman"/>
+      <w:lvlText w:val="%3."/>
+      <w:lvlJc w:val="right"/>
+      <w:pPr>
+        <w:ind w:left="2160" w:hanging="180"/>
+      </w:pPr>
+    </w:lvl>
+    <w:lvl w:ilvl="3" w:tplc="0409000F" w:tentative="1">
+      <w:start w:val="1"/>
+      <w:numFmt w:val="decimal"/>
+      <w:lvlText w:val="%4."/>
+      <w:lvlJc w:val="left"/>
+      <w:pPr>
+        <w:ind w:left="2880" w:hanging="360"/>
+      </w:pPr>
+    </w:lvl>
+    <w:lvl w:ilvl="4" w:tplc="04090019" w:tentative="1">
+      <w:start w:val="1"/>
+      <w:numFmt w:val="lowerLetter"/>
+      <w:lvlText w:val="%5."/>
+      <w:lvlJc w:val="left"/>
+      <w:pPr>
+        <w:ind w:left="3600" w:hanging="360"/>
+      </w:pPr>
+    </w:lvl>
+    <w:lvl w:ilvl="5" w:tplc="0409001B" w:tentative="1">
+      <w:start w:val="1"/>
+      <w:numFmt w:val="lowerRoman"/>
+      <w:lvlText w:val="%6."/>
+      <w:lvlJc w:val="right"/>
+      <w:pPr>
+        <w:ind w:left="4320" w:hanging="180"/>
+      </w:pPr>
+    </w:lvl>
+    <w:lvl w:ilvl="6" w:tplc="0409000F" w:tentative="1">
+      <w:start w:val="1"/>
+      <w:numFmt w:val="decimal"/>
+      <w:lvlText w:val="%7."/>
+      <w:lvlJc w:val="left"/>
+      <w:pPr>
+        <w:ind w:left="5040" w:hanging="360"/>
+      </w:pPr>
+    </w:lvl>
+    <w:lvl w:ilvl="7" w:tplc="04090019" w:tentative="1">
+      <w:start w:val="1"/>
+      <w:numFmt w:val="lowerLetter"/>
+      <w:lvlText w:val="%8."/>
+      <w:lvlJc w:val="left"/>
+      <w:pPr>
+        <w:ind w:left="5760" w:hanging="360"/>
+      </w:pPr>
+    </w:lvl>
+    <w:lvl w:ilvl="8" w:tplc="0409001B" w:tentative="1">
+      <w:start w:val="1"/>
+      <w:numFmt w:val="lowerRoman"/>
+      <w:lvlText w:val="%9."/>
+      <w:lvlJc w:val="right"/>
+      <w:pPr>
+        <w:ind w:left="6480" w:hanging="180"/>
+      </w:pPr>
+    </w:lvl>
+  </w:abstractNum>
+  <w:abstractNum w:abstractNumId="3" w15:restartNumberingAfterBreak="0">
     <w:nsid w:val="695B1188"/>
     <w:multiLevelType w:val="hybridMultilevel"/>
     <w:tmpl w:val="A8A67AE8"/>
@@ -754,7 +1837,16 @@
     </w:lvl>
   </w:abstractNum>
   <w:num w:numId="1">
+    <w:abstractNumId w:val="3"/>
+  </w:num>
+  <w:num w:numId="2">
+    <w:abstractNumId w:val="1"/>
+  </w:num>
+  <w:num w:numId="3">
     <w:abstractNumId w:val="0"/>
+  </w:num>
+  <w:num w:numId="4">
+    <w:abstractNumId w:val="2"/>
   </w:num>
 </w:numbering>
 </file>

</xml_diff>

<commit_message>
Small updates - transition to marker if not on visible map
</commit_message>
<xml_diff>
--- a/Specifications from Udacity.docx
+++ b/Specifications from Udacity.docx
@@ -16,7 +16,15 @@
         </w:numPr>
       </w:pPr>
       <w:r>
-        <w:t>Review our course JavaScript Design Patterns and check out the Neighborhood Map project rubric.</w:t>
+        <w:t xml:space="preserve">Review our course JavaScript Design Patterns and check out the </w:t>
+      </w:r>
+      <w:bookmarkStart w:id="0" w:name="_GoBack"/>
+      <w:r>
+        <w:t xml:space="preserve">Neighborhood Map </w:t>
+      </w:r>
+      <w:bookmarkEnd w:id="0"/>
+      <w:r>
+        <w:t>project rubric.</w:t>
       </w:r>
     </w:p>
     <w:p>
@@ -281,7 +289,6 @@
         </w:rPr>
         <w:t xml:space="preserve">For sake of efficiency, the </w:t>
       </w:r>
-      <w:bookmarkStart w:id="0" w:name="_GoBack"/>
       <w:r>
         <w:rPr>
           <w:b/>
@@ -291,7 +298,6 @@
         </w:rPr>
         <w:t>map</w:t>
       </w:r>
-      <w:bookmarkEnd w:id="0"/>
       <w:r>
         <w:rPr>
           <w:color w:val="FF0000"/>
@@ -700,40 +706,24 @@
           <w:i/>
           <w:u w:val="single"/>
         </w:rPr>
-        <w:t>CRITERIA</w:t>
-      </w:r>
+        <w:t xml:space="preserve">CRITERIA </w:t>
+      </w:r>
+      <w:proofErr w:type="gramStart"/>
       <w:r>
         <w:rPr>
           <w:b/>
           <w:i/>
           <w:u w:val="single"/>
         </w:rPr>
-        <w:t xml:space="preserve"> </w:t>
-      </w:r>
-      <w:proofErr w:type="gramStart"/>
+        <w:t>for  MEETS</w:t>
+      </w:r>
+      <w:proofErr w:type="gramEnd"/>
       <w:r>
         <w:rPr>
           <w:b/>
           <w:i/>
           <w:u w:val="single"/>
         </w:rPr>
-        <w:t xml:space="preserve">for  </w:t>
-      </w:r>
-      <w:r>
-        <w:rPr>
-          <w:b/>
-          <w:i/>
-          <w:u w:val="single"/>
-        </w:rPr>
-        <w:t>MEETS</w:t>
-      </w:r>
-      <w:proofErr w:type="gramEnd"/>
-      <w:r>
-        <w:rPr>
-          <w:b/>
-          <w:i/>
-          <w:u w:val="single"/>
-        </w:rPr>
         <w:t xml:space="preserve"> SPECIFICATIONS</w:t>
       </w:r>
     </w:p>
@@ -760,13 +750,7 @@
         <w:ind w:left="360"/>
       </w:pPr>
       <w:r>
-        <w:t>Responsiveness</w:t>
-      </w:r>
-      <w:r>
-        <w:t xml:space="preserve"> - </w:t>
-      </w:r>
-      <w:r>
-        <w:t>All application components render on-screen in a responsive manner.</w:t>
+        <w:t>Responsiveness - All application components render on-screen in a responsive manner.</w:t>
       </w:r>
     </w:p>
     <w:p>
@@ -774,13 +758,7 @@
         <w:ind w:left="360"/>
       </w:pPr>
       <w:r>
-        <w:t>Usability</w:t>
-      </w:r>
-      <w:r>
-        <w:t xml:space="preserve"> - </w:t>
-      </w:r>
-      <w:r>
-        <w:t>All application components are usable across modern desktop, tablet, and phone browsers.</w:t>
+        <w:t>Usability - All application components are usable across modern desktop, tablet, and phone browsers.</w:t>
       </w:r>
     </w:p>
     <w:p/>
@@ -813,18 +791,134 @@
         <w:t>Filter Locations</w:t>
       </w:r>
       <w:r>
-        <w:t xml:space="preserve"> - </w:t>
-      </w:r>
-      <w:r>
-        <w:t xml:space="preserve">Includes a text input field or dropdown menu that filters the map </w:t>
+        <w:t xml:space="preserve"> - Includes a text input field or dropdown menu that filters the map markers and list items to locations matching the text input or selection. Filter function runs error-free.</w:t>
+      </w:r>
+    </w:p>
+    <w:p>
+      <w:pPr>
+        <w:ind w:left="360"/>
+        <w:rPr>
+          <w:u w:val="single"/>
+        </w:rPr>
+      </w:pPr>
+      <w:r>
+        <w:rPr>
+          <w:u w:val="single"/>
+        </w:rPr>
+        <w:t>List View</w:t>
+      </w:r>
+    </w:p>
+    <w:p>
+      <w:pPr>
+        <w:pStyle w:val="ListParagraph"/>
+        <w:numPr>
+          <w:ilvl w:val="0"/>
+          <w:numId w:val="2"/>
+        </w:numPr>
+        <w:ind w:left="1080"/>
+      </w:pPr>
+      <w:r>
+        <w:t>A list-view of location names is provided which displays all locations by default, and displays the filtered subset of locations when a filter is applied.</w:t>
+      </w:r>
+    </w:p>
+    <w:p>
+      <w:pPr>
+        <w:pStyle w:val="ListParagraph"/>
+        <w:numPr>
+          <w:ilvl w:val="0"/>
+          <w:numId w:val="2"/>
+        </w:numPr>
+        <w:ind w:left="1080"/>
+      </w:pPr>
+      <w:r>
+        <w:t>Clicking a location on the list displays unique information about the location, and animates its associated map marker (e.g. bouncing, color change.)</w:t>
+      </w:r>
+    </w:p>
+    <w:p>
+      <w:pPr>
+        <w:pStyle w:val="ListParagraph"/>
+        <w:numPr>
+          <w:ilvl w:val="0"/>
+          <w:numId w:val="2"/>
+        </w:numPr>
+        <w:ind w:left="1080"/>
+      </w:pPr>
+      <w:r>
+        <w:t>List functionality is responsive and runs error free.</w:t>
+      </w:r>
+    </w:p>
+    <w:p>
+      <w:pPr>
+        <w:ind w:left="360"/>
+        <w:rPr>
+          <w:u w:val="single"/>
+        </w:rPr>
+      </w:pPr>
+      <w:r>
+        <w:rPr>
+          <w:u w:val="single"/>
+        </w:rPr>
+        <w:t xml:space="preserve">Map and Markers </w:t>
+      </w:r>
+    </w:p>
+    <w:p>
+      <w:pPr>
+        <w:pStyle w:val="ListParagraph"/>
+        <w:numPr>
+          <w:ilvl w:val="0"/>
+          <w:numId w:val="3"/>
+        </w:numPr>
+        <w:ind w:left="1080"/>
+      </w:pPr>
+      <w:r>
+        <w:t>Map displays all location markers by default, and displays the filtered subset of location markers when a filter is applied.</w:t>
+      </w:r>
+    </w:p>
+    <w:p>
+      <w:pPr>
+        <w:pStyle w:val="ListParagraph"/>
+        <w:numPr>
+          <w:ilvl w:val="0"/>
+          <w:numId w:val="3"/>
+        </w:numPr>
+        <w:ind w:left="1080"/>
+      </w:pPr>
+      <w:r>
+        <w:t xml:space="preserve">Clicking a marker displays unique information about a location in either an </w:t>
       </w:r>
       <w:proofErr w:type="spellStart"/>
       <w:r>
-        <w:t>markers</w:t>
+        <w:t>infoWindow</w:t>
       </w:r>
       <w:proofErr w:type="spellEnd"/>
       <w:r>
-        <w:t xml:space="preserve"> and list items to locations matching the text input or selection. Filter function runs error-free.</w:t>
+        <w:t xml:space="preserve"> or DOM element.</w:t>
+      </w:r>
+    </w:p>
+    <w:p>
+      <w:pPr>
+        <w:pStyle w:val="ListParagraph"/>
+        <w:numPr>
+          <w:ilvl w:val="0"/>
+          <w:numId w:val="3"/>
+        </w:numPr>
+        <w:ind w:left="1080"/>
+      </w:pPr>
+      <w:r>
+        <w:t>Markers should animate when clicked (e.g. bouncing, color change.)</w:t>
+      </w:r>
+    </w:p>
+    <w:p>
+      <w:pPr>
+        <w:pStyle w:val="ListParagraph"/>
+        <w:numPr>
+          <w:ilvl w:val="0"/>
+          <w:numId w:val="3"/>
+        </w:numPr>
+        <w:ind w:left="1080"/>
+      </w:pPr>
+      <w:r>
+        <w:t>Any additional custom functionality provided in the app functions error-free.</w:t>
       </w:r>
     </w:p>
     <w:p>
@@ -838,180 +932,47 @@
         <w:rPr>
           <w:u w:val="single"/>
         </w:rPr>
-        <w:t>List View</w:t>
-      </w:r>
-    </w:p>
-    <w:p>
-      <w:pPr>
-        <w:pStyle w:val="ListParagraph"/>
-        <w:numPr>
-          <w:ilvl w:val="0"/>
-          <w:numId w:val="2"/>
+        <w:t>App Architecture</w:t>
+      </w:r>
+    </w:p>
+    <w:p>
+      <w:pPr>
+        <w:pStyle w:val="ListParagraph"/>
+        <w:numPr>
+          <w:ilvl w:val="0"/>
+          <w:numId w:val="3"/>
         </w:numPr>
         <w:ind w:left="1080"/>
       </w:pPr>
       <w:r>
-        <w:t>A list-view of location names is provided which displays all locations by default, and displays the filtered subset of locations when a filter is applied.</w:t>
-      </w:r>
-    </w:p>
-    <w:p>
-      <w:pPr>
-        <w:pStyle w:val="ListParagraph"/>
-        <w:numPr>
-          <w:ilvl w:val="0"/>
-          <w:numId w:val="2"/>
-        </w:numPr>
+        <w:t xml:space="preserve">Code is properly separated based upon Knockout best practices (follow an MVVM pattern, avoid updating the DOM manually with jQuery or JS, use observables rather than forcing refreshes manually, </w:t>
+      </w:r>
+      <w:proofErr w:type="spellStart"/>
+      <w:r>
+        <w:t>etc</w:t>
+      </w:r>
+      <w:proofErr w:type="spellEnd"/>
+      <w:r>
+        <w:t>). Knockout should not be used to handle the Google Map API.</w:t>
+      </w:r>
+    </w:p>
+    <w:p>
+      <w:pPr>
+        <w:pStyle w:val="ListParagraph"/>
         <w:ind w:left="1080"/>
       </w:pPr>
-      <w:r>
-        <w:t>Clicking a location on the list displays unique information about the location, and animates its associated map marker (e.g. bouncing, color change.)</w:t>
-      </w:r>
-    </w:p>
-    <w:p>
-      <w:pPr>
-        <w:pStyle w:val="ListParagraph"/>
-        <w:numPr>
-          <w:ilvl w:val="0"/>
-          <w:numId w:val="2"/>
+    </w:p>
+    <w:p>
+      <w:pPr>
+        <w:pStyle w:val="ListParagraph"/>
+        <w:numPr>
+          <w:ilvl w:val="0"/>
+          <w:numId w:val="3"/>
         </w:numPr>
         <w:ind w:left="1080"/>
       </w:pPr>
       <w:r>
-        <w:t>List functionality is responsive and runs error free.</w:t>
-      </w:r>
-    </w:p>
-    <w:p>
-      <w:pPr>
-        <w:ind w:left="360"/>
-        <w:rPr>
-          <w:u w:val="single"/>
-        </w:rPr>
-      </w:pPr>
-      <w:r>
-        <w:rPr>
-          <w:u w:val="single"/>
-        </w:rPr>
-        <w:t xml:space="preserve">Map and Markers </w:t>
-      </w:r>
-    </w:p>
-    <w:p>
-      <w:pPr>
-        <w:pStyle w:val="ListParagraph"/>
-        <w:numPr>
-          <w:ilvl w:val="0"/>
-          <w:numId w:val="3"/>
-        </w:numPr>
-        <w:ind w:left="1080"/>
-      </w:pPr>
-      <w:r>
-        <w:t>Map displays all location markers by default, and displays the filtered subset of location ma</w:t>
-      </w:r>
-      <w:r>
-        <w:t>rkers when a filter is applied.</w:t>
-      </w:r>
-    </w:p>
-    <w:p>
-      <w:pPr>
-        <w:pStyle w:val="ListParagraph"/>
-        <w:numPr>
-          <w:ilvl w:val="0"/>
-          <w:numId w:val="3"/>
-        </w:numPr>
-        <w:ind w:left="1080"/>
-      </w:pPr>
-      <w:r>
-        <w:t xml:space="preserve">Clicking a marker displays unique information about a location in either an </w:t>
-      </w:r>
-      <w:proofErr w:type="spellStart"/>
-      <w:r>
-        <w:t>infoWindow</w:t>
-      </w:r>
-      <w:proofErr w:type="spellEnd"/>
-      <w:r>
-        <w:t xml:space="preserve"> or DOM element.</w:t>
-      </w:r>
-    </w:p>
-    <w:p>
-      <w:pPr>
-        <w:pStyle w:val="ListParagraph"/>
-        <w:numPr>
-          <w:ilvl w:val="0"/>
-          <w:numId w:val="3"/>
-        </w:numPr>
-        <w:ind w:left="1080"/>
-      </w:pPr>
-      <w:r>
-        <w:t>Markers should animate when clicked (e.g. bouncing, color change.)</w:t>
-      </w:r>
-    </w:p>
-    <w:p>
-      <w:pPr>
-        <w:pStyle w:val="ListParagraph"/>
-        <w:numPr>
-          <w:ilvl w:val="0"/>
-          <w:numId w:val="3"/>
-        </w:numPr>
-        <w:ind w:left="1080"/>
-      </w:pPr>
-      <w:r>
-        <w:t>Any additional custom functionality provided in the app functions error-free.</w:t>
-      </w:r>
-    </w:p>
-    <w:p>
-      <w:pPr>
-        <w:ind w:left="360"/>
-        <w:rPr>
-          <w:u w:val="single"/>
-        </w:rPr>
-      </w:pPr>
-      <w:r>
-        <w:rPr>
-          <w:u w:val="single"/>
-        </w:rPr>
-        <w:t>App Architecture</w:t>
-      </w:r>
-    </w:p>
-    <w:p>
-      <w:pPr>
-        <w:pStyle w:val="ListParagraph"/>
-        <w:numPr>
-          <w:ilvl w:val="0"/>
-          <w:numId w:val="3"/>
-        </w:numPr>
-        <w:ind w:left="1080"/>
-      </w:pPr>
-      <w:r>
-        <w:t xml:space="preserve">Code is properly separated based upon Knockout best practices (follow an MVVM pattern, avoid updating the DOM manually with jQuery or JS, use observables rather than forcing refreshes manually, </w:t>
-      </w:r>
-      <w:proofErr w:type="spellStart"/>
-      <w:r>
-        <w:t>etc</w:t>
-      </w:r>
-      <w:proofErr w:type="spellEnd"/>
-      <w:r>
-        <w:t>). Knockout should not be used to handle the Google Map API.</w:t>
-      </w:r>
-    </w:p>
-    <w:p>
-      <w:pPr>
-        <w:pStyle w:val="ListParagraph"/>
-        <w:ind w:left="1080"/>
-      </w:pPr>
-    </w:p>
-    <w:p>
-      <w:pPr>
-        <w:pStyle w:val="ListParagraph"/>
-        <w:numPr>
-          <w:ilvl w:val="0"/>
-          <w:numId w:val="3"/>
-        </w:numPr>
-        <w:ind w:left="1080"/>
-      </w:pPr>
-      <w:r>
-        <w:t>There are at least 5 locations in the model. These may be hard-coded or retrieved from a data A</w:t>
-      </w:r>
-      <w:r>
-        <w:t>PI</w:t>
+        <w:t>There are at least 5 locations in the model. These may be hard-coded or retrieved from a data API</w:t>
       </w:r>
     </w:p>
     <w:p>
@@ -1247,10 +1208,7 @@
         <w:t>README</w:t>
       </w:r>
       <w:r>
-        <w:t xml:space="preserve"> - </w:t>
-      </w:r>
-      <w:r>
-        <w:t>A README file is included detailing all steps required to successfully run the application.</w:t>
+        <w:t xml:space="preserve"> - A README file is included detailing all steps required to successfully run the application.</w:t>
       </w:r>
     </w:p>
     <w:p>
@@ -1264,10 +1222,7 @@
         <w:t>Comments</w:t>
       </w:r>
       <w:r>
-        <w:t xml:space="preserve"> - </w:t>
-      </w:r>
-      <w:r>
-        <w:t>Comments are present and effectively explain longer code procedures.</w:t>
+        <w:t xml:space="preserve"> - Comments are present and effectively explain longer code procedures.</w:t>
       </w:r>
     </w:p>
     <w:p>
@@ -1302,10 +1257,7 @@
       </w:r>
       <w:proofErr w:type="spellEnd"/>
       <w:r>
-        <w:t xml:space="preserve"> JavaScript Style Guide.</w:t>
-      </w:r>
-      <w:r>
-        <w:t xml:space="preserve"> </w:t>
+        <w:t xml:space="preserve"> JavaScript Style Guide. </w:t>
       </w:r>
     </w:p>
     <w:p>
@@ -2284,6 +2236,17 @@
       <w:contextualSpacing/>
     </w:pPr>
   </w:style>
+  <w:style w:type="character" w:styleId="Emphasis">
+    <w:name w:val="Emphasis"/>
+    <w:basedOn w:val="DefaultParagraphFont"/>
+    <w:uiPriority w:val="20"/>
+    <w:qFormat/>
+    <w:rsid w:val="00330693"/>
+    <w:rPr>
+      <w:i/>
+      <w:iCs/>
+    </w:rPr>
+  </w:style>
 </w:styles>
 </file>
 

</xml_diff>

<commit_message>
Implemented knockout where possible
</commit_message>
<xml_diff>
--- a/Specifications from Udacity.docx
+++ b/Specifications from Udacity.docx
@@ -16,15 +16,7 @@
         </w:numPr>
       </w:pPr>
       <w:r>
-        <w:t xml:space="preserve">Review our course JavaScript Design Patterns and check out the </w:t>
-      </w:r>
-      <w:bookmarkStart w:id="0" w:name="_GoBack"/>
-      <w:r>
-        <w:t xml:space="preserve">Neighborhood Map </w:t>
-      </w:r>
-      <w:bookmarkEnd w:id="0"/>
-      <w:r>
-        <w:t>project rubric.</w:t>
+        <w:t>Review our course JavaScript Design Patterns and check out the Neighborhood Map project rubric.</w:t>
       </w:r>
     </w:p>
     <w:p>
@@ -102,10 +94,18 @@
           <w:ilvl w:val="1"/>
           <w:numId w:val="1"/>
         </w:numPr>
-      </w:pPr>
-      <w:r>
+        <w:rPr>
+          <w:u w:val="single"/>
+        </w:rPr>
+      </w:pPr>
+      <w:r>
+        <w:rPr>
+          <w:u w:val="single"/>
+        </w:rPr>
         <w:t>Things that should not be handled by Knockout include anything the Maps API is used for:</w:t>
       </w:r>
+      <w:bookmarkStart w:id="0" w:name="_GoBack"/>
+      <w:bookmarkEnd w:id="0"/>
     </w:p>
     <w:p>
       <w:pPr>

</xml_diff>